<commit_message>
Ajout fonctionalité auto detecte font
</commit_message>
<xml_diff>
--- a/resources/patern-signets.docx
+++ b/resources/patern-signets.docx
@@ -47,12 +47,14 @@
           <w:rFonts w:ascii="Arial" w:hAnsi="Arial" w:cs="Arial"/>
         </w:rPr>
       </w:pPr>
+      <w:proofErr w:type="spellStart"/>
       <w:r>
         <w:rPr>
           <w:rFonts w:ascii="Arial" w:hAnsi="Arial" w:cs="Arial"/>
         </w:rPr>
         <w:t>xxxxxxxxxxxxxxxx</w:t>
       </w:r>
+      <w:proofErr w:type="spellEnd"/>
       <w:r>
         <w:rPr>
           <w:rFonts w:ascii="Arial" w:hAnsi="Arial" w:cs="Arial"/>
@@ -125,29 +127,28 @@
           <w:rFonts w:ascii="Arial" w:hAnsi="Arial" w:cs="Arial"/>
         </w:rPr>
       </w:pPr>
+      <w:bookmarkStart w:id="1" w:name="_GoBack"/>
+      <w:bookmarkEnd w:id="1"/>
       <w:r>
         <w:rPr>
           <w:rFonts w:ascii="Arial" w:hAnsi="Arial" w:cs="Arial"/>
         </w:rPr>
         <w:tab/>
       </w:r>
-      <w:bookmarkStart w:id="1" w:name="adresse1"/>
+      <w:bookmarkStart w:id="2" w:name="adresse1"/>
       <w:r>
         <w:rPr>
           <w:rFonts w:ascii="Arial" w:hAnsi="Arial" w:cs="Arial"/>
         </w:rPr>
         <w:t>Adresse1</w:t>
       </w:r>
-      <w:bookmarkEnd w:id="1"/>
-    </w:p>
-    <w:p>
-      <w:pPr>
-        <w:tabs>
-          <w:tab w:val="left" w:pos="5400"/>
-        </w:tabs>
-        <w:rPr>
-          <w:rFonts w:ascii="Arial" w:hAnsi="Arial" w:cs="Arial"/>
-        </w:rPr>
+      <w:bookmarkEnd w:id="2"/>
+    </w:p>
+    <w:p>
+      <w:pPr>
+        <w:tabs>
+          <w:tab w:val="left" w:pos="5400"/>
+        </w:tabs>
       </w:pPr>
       <w:r>
         <w:rPr>
@@ -155,14 +156,11 @@
         </w:rPr>
         <w:tab/>
       </w:r>
-      <w:bookmarkStart w:id="2" w:name="adresse2"/>
-      <w:r>
-        <w:rPr>
-          <w:rFonts w:ascii="Arial" w:hAnsi="Arial" w:cs="Arial"/>
-        </w:rPr>
+      <w:bookmarkStart w:id="3" w:name="adresse2"/>
+      <w:r>
         <w:t>Adresse2</w:t>
       </w:r>
-      <w:bookmarkEnd w:id="2"/>
+      <w:bookmarkEnd w:id="3"/>
     </w:p>
     <w:p>
       <w:pPr>
@@ -179,28 +177,37 @@
         </w:rPr>
         <w:tab/>
       </w:r>
-      <w:bookmarkStart w:id="3" w:name="codepostal"/>
-      <w:r>
-        <w:rPr>
-          <w:rFonts w:ascii="Arial" w:hAnsi="Arial" w:cs="Arial"/>
+      <w:bookmarkStart w:id="4" w:name="codepostal"/>
+      <w:proofErr w:type="spellStart"/>
+      <w:r>
+        <w:rPr>
+          <w:rFonts w:ascii="Arial" w:hAnsi="Arial" w:cs="Arial"/>
+          <w:u w:val="single"/>
         </w:rPr>
         <w:t>CodePostal</w:t>
       </w:r>
-      <w:bookmarkEnd w:id="3"/>
+      <w:bookmarkEnd w:id="4"/>
+      <w:proofErr w:type="spellEnd"/>
       <w:r>
         <w:rPr>
           <w:rFonts w:ascii="Arial" w:hAnsi="Arial" w:cs="Arial"/>
         </w:rPr>
         <w:t xml:space="preserve"> </w:t>
       </w:r>
-      <w:bookmarkStart w:id="4" w:name="VILLE"/>
-      <w:r>
-        <w:rPr>
-          <w:rFonts w:ascii="Arial" w:hAnsi="Arial" w:cs="Arial"/>
+      <w:r>
+        <w:rPr>
+          <w:rFonts w:ascii="Arial" w:hAnsi="Arial" w:cs="Arial"/>
+        </w:rPr>
+        <w:t xml:space="preserve"> </w:t>
+      </w:r>
+      <w:bookmarkStart w:id="5" w:name="VILLE"/>
+      <w:r>
+        <w:rPr>
+          <w:rFonts w:ascii="Arial Black" w:hAnsi="Arial Black" w:cs="Arial"/>
         </w:rPr>
         <w:t>VILLE</w:t>
       </w:r>
-      <w:bookmarkEnd w:id="4"/>
+      <w:bookmarkEnd w:id="5"/>
     </w:p>
     <w:p>
       <w:pPr>
@@ -260,14 +267,17 @@
         </w:rPr>
         <w:t xml:space="preserve"> </w:t>
       </w:r>
-      <w:bookmarkStart w:id="5" w:name="dateJour"/>
-      <w:r>
-        <w:rPr>
-          <w:rFonts w:ascii="Arial" w:hAnsi="Arial" w:cs="Arial"/>
+      <w:bookmarkStart w:id="6" w:name="dateJour"/>
+      <w:proofErr w:type="spellStart"/>
+      <w:r>
+        <w:rPr>
+          <w:rFonts w:ascii="Impact" w:hAnsi="Impact" w:cs="Arial"/>
+          <w:i/>
         </w:rPr>
         <w:t>dateJour</w:t>
       </w:r>
-      <w:bookmarkEnd w:id="5"/>
+      <w:bookmarkEnd w:id="6"/>
+      <w:proofErr w:type="spellEnd"/>
     </w:p>
     <w:p>
       <w:pPr>
@@ -331,14 +341,15 @@
         </w:rPr>
         <w:t xml:space="preserve"> </w:t>
       </w:r>
-      <w:bookmarkStart w:id="6" w:name="civilite1"/>
+      <w:bookmarkStart w:id="7" w:name="civilite1"/>
+      <w:proofErr w:type="gramStart"/>
       <w:r>
         <w:rPr>
           <w:rFonts w:ascii="Arial" w:hAnsi="Arial" w:cs="Arial"/>
         </w:rPr>
         <w:t>Civilite1</w:t>
       </w:r>
-      <w:bookmarkEnd w:id="6"/>
+      <w:bookmarkEnd w:id="7"/>
       <w:r>
         <w:rPr>
           <w:rFonts w:ascii="Arial" w:hAnsi="Arial" w:cs="Arial"/>
@@ -351,6 +362,7 @@
         </w:rPr>
         <w:t>,</w:t>
       </w:r>
+      <w:proofErr w:type="gramEnd"/>
     </w:p>
     <w:p>
       <w:pPr>
@@ -394,7 +406,7 @@
         </w:rPr>
         <w:t xml:space="preserve"> </w:t>
       </w:r>
-      <w:bookmarkStart w:id="7" w:name="pourcentage"/>
+      <w:bookmarkStart w:id="8" w:name="pourcentage"/>
       <w:r>
         <w:rPr>
           <w:rFonts w:ascii="Arial" w:hAnsi="Arial" w:cs="Arial"/>
@@ -402,7 +414,7 @@
         </w:rPr>
         <w:t>pourcentage</w:t>
       </w:r>
-      <w:bookmarkEnd w:id="7"/>
+      <w:bookmarkEnd w:id="8"/>
       <w:r>
         <w:rPr>
           <w:rFonts w:ascii="Arial" w:hAnsi="Arial" w:cs="Arial"/>
@@ -465,17 +477,28 @@
           <w:rFonts w:ascii="Arial" w:hAnsi="Arial" w:cs="Arial"/>
           <w:i/>
         </w:rPr>
-        <w:t> :</w:t>
-      </w:r>
-      <w:bookmarkStart w:id="8" w:name="jourstravailles"/>
+        <w:t> </w:t>
+      </w:r>
+      <w:proofErr w:type="gramStart"/>
       <w:r>
         <w:rPr>
           <w:rFonts w:ascii="Arial" w:hAnsi="Arial" w:cs="Arial"/>
           <w:i/>
         </w:rPr>
+        <w:t>:</w:t>
+      </w:r>
+      <w:bookmarkStart w:id="9" w:name="jourstravailles"/>
+      <w:proofErr w:type="spellStart"/>
+      <w:r>
+        <w:rPr>
+          <w:rFonts w:ascii="Arial" w:hAnsi="Arial" w:cs="Arial"/>
+          <w:i/>
+        </w:rPr>
         <w:t>Jourstravaillés</w:t>
       </w:r>
-      <w:bookmarkEnd w:id="8"/>
+      <w:bookmarkEnd w:id="9"/>
+      <w:proofErr w:type="spellEnd"/>
+      <w:proofErr w:type="gramEnd"/>
     </w:p>
     <w:p>
       <w:pPr>
@@ -560,14 +583,16 @@
         </w:rPr>
         <w:t xml:space="preserve"> </w:t>
       </w:r>
-      <w:bookmarkStart w:id="9" w:name="datedebut"/>
+      <w:bookmarkStart w:id="10" w:name="datedebut"/>
+      <w:proofErr w:type="spellStart"/>
       <w:r>
         <w:rPr>
           <w:rFonts w:ascii="Arial" w:hAnsi="Arial" w:cs="Arial"/>
         </w:rPr>
         <w:t>datedebut</w:t>
       </w:r>
-      <w:bookmarkEnd w:id="9"/>
+      <w:bookmarkEnd w:id="10"/>
+      <w:proofErr w:type="spellEnd"/>
       <w:r>
         <w:rPr>
           <w:rFonts w:ascii="Arial" w:hAnsi="Arial" w:cs="Arial"/>
@@ -600,14 +625,16 @@
         </w:rPr>
         <w:t xml:space="preserve"> </w:t>
       </w:r>
-      <w:bookmarkStart w:id="10" w:name="datefin"/>
+      <w:bookmarkStart w:id="11" w:name="datefin"/>
+      <w:proofErr w:type="spellStart"/>
       <w:r>
         <w:rPr>
           <w:rFonts w:ascii="Arial" w:hAnsi="Arial" w:cs="Arial"/>
         </w:rPr>
         <w:t>datefin</w:t>
       </w:r>
-      <w:bookmarkEnd w:id="10"/>
+      <w:bookmarkEnd w:id="11"/>
+      <w:proofErr w:type="spellEnd"/>
       <w:r>
         <w:rPr>
           <w:rFonts w:ascii="Arial" w:hAnsi="Arial" w:cs="Arial"/>
@@ -682,14 +709,14 @@
         </w:rPr>
         <w:t xml:space="preserve"> </w:t>
       </w:r>
-      <w:bookmarkStart w:id="11" w:name="civilite2"/>
+      <w:bookmarkStart w:id="12" w:name="civilite2"/>
       <w:r>
         <w:rPr>
           <w:rFonts w:ascii="Arial" w:hAnsi="Arial" w:cs="Arial"/>
         </w:rPr>
         <w:t>civilite2</w:t>
       </w:r>
-      <w:bookmarkEnd w:id="11"/>
+      <w:bookmarkEnd w:id="12"/>
       <w:r>
         <w:rPr>
           <w:rFonts w:ascii="Arial" w:hAnsi="Arial" w:cs="Arial"/>
@@ -824,8 +851,6 @@
           <w:rFonts w:ascii="Arial" w:hAnsi="Arial" w:cs="Arial"/>
         </w:rPr>
       </w:pPr>
-      <w:bookmarkStart w:id="12" w:name="_GoBack"/>
-      <w:bookmarkEnd w:id="12"/>
     </w:p>
     <w:p>
       <w:pPr>
@@ -848,12 +873,14 @@
         <w:tab/>
         <w:t xml:space="preserve">        </w:t>
       </w:r>
+      <w:proofErr w:type="spellStart"/>
       <w:r>
         <w:rPr>
           <w:rFonts w:ascii="Arial" w:hAnsi="Arial" w:cs="Arial"/>
         </w:rPr>
         <w:t>xxxxxxxxx</w:t>
       </w:r>
+      <w:proofErr w:type="spellEnd"/>
       <w:r>
         <w:rPr>
           <w:rFonts w:ascii="Arial" w:hAnsi="Arial" w:cs="Arial"/>
@@ -1265,13 +1292,13 @@
       <w:szCs w:val="24"/>
     </w:rPr>
   </w:style>
-  <w:style w:type="character" w:default="1" w:styleId="DefaultParagraphFont">
+  <w:style w:type="character" w:default="1" w:styleId="Policepardfaut">
     <w:name w:val="Default Paragraph Font"/>
     <w:uiPriority w:val="1"/>
     <w:semiHidden/>
     <w:unhideWhenUsed/>
   </w:style>
-  <w:style w:type="table" w:default="1" w:styleId="TableNormal">
+  <w:style w:type="table" w:default="1" w:styleId="TableauNormal">
     <w:name w:val="Normal Table"/>
     <w:uiPriority w:val="99"/>
     <w:semiHidden/>
@@ -1286,16 +1313,16 @@
       </w:tblCellMar>
     </w:tblPr>
   </w:style>
-  <w:style w:type="numbering" w:default="1" w:styleId="NoList">
+  <w:style w:type="numbering" w:default="1" w:styleId="Aucuneliste">
     <w:name w:val="No List"/>
     <w:uiPriority w:val="99"/>
     <w:semiHidden/>
     <w:unhideWhenUsed/>
   </w:style>
-  <w:style w:type="paragraph" w:styleId="BalloonText">
+  <w:style w:type="paragraph" w:styleId="Textedebulles">
     <w:name w:val="Balloon Text"/>
     <w:basedOn w:val="Normal"/>
-    <w:link w:val="BalloonTextChar"/>
+    <w:link w:val="TextedebullesCar"/>
     <w:uiPriority w:val="99"/>
     <w:semiHidden/>
     <w:unhideWhenUsed/>
@@ -1306,10 +1333,10 @@
       <w:szCs w:val="16"/>
     </w:rPr>
   </w:style>
-  <w:style w:type="character" w:customStyle="1" w:styleId="BalloonTextChar">
-    <w:name w:val="Balloon Text Char"/>
-    <w:basedOn w:val="DefaultParagraphFont"/>
-    <w:link w:val="BalloonText"/>
+  <w:style w:type="character" w:customStyle="1" w:styleId="TextedebullesCar">
+    <w:name w:val="Texte de bulles Car"/>
+    <w:basedOn w:val="Policepardfaut"/>
+    <w:link w:val="Textedebulles"/>
     <w:uiPriority w:val="99"/>
     <w:semiHidden/>
     <w:rsid w:val="00251F83"/>
@@ -1319,9 +1346,9 @@
       <w:szCs w:val="16"/>
     </w:rPr>
   </w:style>
-  <w:style w:type="character" w:styleId="PlaceholderText">
+  <w:style w:type="character" w:styleId="Textedelespacerserv">
     <w:name w:val="Placeholder Text"/>
-    <w:basedOn w:val="DefaultParagraphFont"/>
+    <w:basedOn w:val="Policepardfaut"/>
     <w:uiPriority w:val="99"/>
     <w:semiHidden/>
     <w:rsid w:val="00814A17"/>
@@ -1622,7 +1649,7 @@
 </file>
 
 <file path=customXml/itemProps1.xml><?xml version="1.0" encoding="utf-8"?>
-<ds:datastoreItem xmlns:ds="http://schemas.openxmlformats.org/officeDocument/2006/customXml" ds:itemID="{2996E2FE-6190-4A90-84A9-DB4C56C38AA9}">
+<ds:datastoreItem xmlns:ds="http://schemas.openxmlformats.org/officeDocument/2006/customXml" ds:itemID="{C51FF1F1-B965-4C52-9BF1-6A3B6E37F91D}">
   <ds:schemaRefs>
     <ds:schemaRef ds:uri="http://schemas.openxmlformats.org/officeDocument/2006/bibliography"/>
   </ds:schemaRefs>

</xml_diff>

<commit_message>
Edit the bookmark, if it contain the same text as the name
</commit_message>
<xml_diff>
--- a/resources/patern-signets.docx
+++ b/resources/patern-signets.docx
@@ -450,6 +450,8 @@
           <w:rFonts w:ascii="Arial" w:hAnsi="Arial" w:cs="Arial"/>
         </w:rPr>
       </w:pPr>
+      <w:bookmarkStart w:id="8" w:name="_GoBack"/>
+      <w:bookmarkEnd w:id="8"/>
     </w:p>
     <w:p>
       <w:pPr>
@@ -485,7 +487,7 @@
         </w:rPr>
         <w:t>:</w:t>
       </w:r>
-      <w:bookmarkStart w:id="8" w:name="jourstravailles"/>
+      <w:bookmarkStart w:id="9" w:name="jourstravailles"/>
       <w:proofErr w:type="spellStart"/>
       <w:r>
         <w:rPr>
@@ -494,7 +496,7 @@
         </w:rPr>
         <w:t>Jourstravaillés</w:t>
       </w:r>
-      <w:bookmarkEnd w:id="8"/>
+      <w:bookmarkEnd w:id="9"/>
       <w:proofErr w:type="spellEnd"/>
       <w:proofErr w:type="gramEnd"/>
     </w:p>
@@ -581,55 +583,13 @@
         </w:rPr>
         <w:t xml:space="preserve"> </w:t>
       </w:r>
-      <w:bookmarkStart w:id="9" w:name="datedebut"/>
+      <w:bookmarkStart w:id="10" w:name="datedebut"/>
       <w:proofErr w:type="spellStart"/>
       <w:r>
         <w:rPr>
           <w:rFonts w:ascii="Arial" w:hAnsi="Arial" w:cs="Arial"/>
         </w:rPr>
         <w:t>datedebut</w:t>
-      </w:r>
-      <w:bookmarkEnd w:id="9"/>
-      <w:proofErr w:type="spellEnd"/>
-      <w:r>
-        <w:rPr>
-          <w:rFonts w:ascii="Arial" w:hAnsi="Arial" w:cs="Arial"/>
-          <w:b/>
-        </w:rPr>
-        <w:t xml:space="preserve"> </w:t>
-      </w:r>
-      <w:r>
-        <w:rPr>
-          <w:rFonts w:ascii="Arial" w:hAnsi="Arial" w:cs="Arial"/>
-        </w:rPr>
-        <w:t>pour</w:t>
-      </w:r>
-      <w:r>
-        <w:rPr>
-          <w:rFonts w:ascii="Arial" w:hAnsi="Arial" w:cs="Arial"/>
-        </w:rPr>
-        <w:t xml:space="preserve"> </w:t>
-      </w:r>
-      <w:r>
-        <w:rPr>
-          <w:rFonts w:ascii="Arial" w:hAnsi="Arial" w:cs="Arial"/>
-        </w:rPr>
-        <w:t>se terminer le</w:t>
-      </w:r>
-      <w:r>
-        <w:rPr>
-          <w:rFonts w:ascii="Arial" w:hAnsi="Arial" w:cs="Arial"/>
-          <w:b/>
-        </w:rPr>
-        <w:t xml:space="preserve"> </w:t>
-      </w:r>
-      <w:bookmarkStart w:id="10" w:name="datefin"/>
-      <w:proofErr w:type="spellStart"/>
-      <w:r>
-        <w:rPr>
-          <w:rFonts w:ascii="Arial" w:hAnsi="Arial" w:cs="Arial"/>
-        </w:rPr>
-        <w:t>datefin</w:t>
       </w:r>
       <w:bookmarkEnd w:id="10"/>
       <w:proofErr w:type="spellEnd"/>
@@ -644,6 +604,48 @@
         <w:rPr>
           <w:rFonts w:ascii="Arial" w:hAnsi="Arial" w:cs="Arial"/>
         </w:rPr>
+        <w:t>pour</w:t>
+      </w:r>
+      <w:r>
+        <w:rPr>
+          <w:rFonts w:ascii="Arial" w:hAnsi="Arial" w:cs="Arial"/>
+        </w:rPr>
+        <w:t xml:space="preserve"> </w:t>
+      </w:r>
+      <w:r>
+        <w:rPr>
+          <w:rFonts w:ascii="Arial" w:hAnsi="Arial" w:cs="Arial"/>
+        </w:rPr>
+        <w:t>se terminer le</w:t>
+      </w:r>
+      <w:r>
+        <w:rPr>
+          <w:rFonts w:ascii="Arial" w:hAnsi="Arial" w:cs="Arial"/>
+          <w:b/>
+        </w:rPr>
+        <w:t xml:space="preserve"> </w:t>
+      </w:r>
+      <w:bookmarkStart w:id="11" w:name="datefin"/>
+      <w:proofErr w:type="spellStart"/>
+      <w:r>
+        <w:rPr>
+          <w:rFonts w:ascii="Arial" w:hAnsi="Arial" w:cs="Arial"/>
+        </w:rPr>
+        <w:t>datefin</w:t>
+      </w:r>
+      <w:bookmarkEnd w:id="11"/>
+      <w:proofErr w:type="spellEnd"/>
+      <w:r>
+        <w:rPr>
+          <w:rFonts w:ascii="Arial" w:hAnsi="Arial" w:cs="Arial"/>
+          <w:b/>
+        </w:rPr>
+        <w:t xml:space="preserve"> </w:t>
+      </w:r>
+      <w:r>
+        <w:rPr>
+          <w:rFonts w:ascii="Arial" w:hAnsi="Arial" w:cs="Arial"/>
+        </w:rPr>
         <w:t>et pourra être prolongé si vous le souhaitez, jusqu’au troisième anniversaire de votre enfant.</w:t>
       </w:r>
     </w:p>
@@ -707,14 +709,14 @@
         </w:rPr>
         <w:t xml:space="preserve"> </w:t>
       </w:r>
-      <w:bookmarkStart w:id="11" w:name="civilite2"/>
+      <w:bookmarkStart w:id="12" w:name="civilite2"/>
       <w:r>
         <w:rPr>
           <w:rFonts w:ascii="Arial" w:hAnsi="Arial" w:cs="Arial"/>
         </w:rPr>
         <w:t>civilite2</w:t>
       </w:r>
-      <w:bookmarkEnd w:id="11"/>
+      <w:bookmarkEnd w:id="12"/>
       <w:r>
         <w:rPr>
           <w:rFonts w:ascii="Arial" w:hAnsi="Arial" w:cs="Arial"/>
@@ -822,8 +824,6 @@
           </wp:inline>
         </w:drawing>
       </w:r>
-      <w:bookmarkStart w:id="12" w:name="_GoBack"/>
-      <w:bookmarkEnd w:id="12"/>
     </w:p>
     <w:p>
       <w:pPr>
@@ -1696,7 +1696,7 @@
 </file>
 
 <file path=customXml/itemProps1.xml><?xml version="1.0" encoding="utf-8"?>
-<ds:datastoreItem xmlns:ds="http://schemas.openxmlformats.org/officeDocument/2006/customXml" ds:itemID="{8F8FFB54-026D-4A0A-B53A-409BD38F8046}">
+<ds:datastoreItem xmlns:ds="http://schemas.openxmlformats.org/officeDocument/2006/customXml" ds:itemID="{F7A20C63-9008-4FBD-8441-3E1021081BB9}">
   <ds:schemaRefs>
     <ds:schemaRef ds:uri="http://schemas.openxmlformats.org/officeDocument/2006/bibliography"/>
   </ds:schemaRefs>

</xml_diff>